<commit_message>
cleaned up answers, final version
</commit_message>
<xml_diff>
--- a/answers and queries.docx
+++ b/answers and queries.docx
@@ -146,7 +146,27 @@
           <w:sz w:val="24"/>
           <w:szCs w:val="24"/>
         </w:rPr>
-        <w:t xml:space="preserve">SELECT count(*) from </w:t>
+        <w:t xml:space="preserve">SELECT </w:t>
+      </w:r>
+      <w:proofErr w:type="gramStart"/>
+      <w:r>
+        <w:rPr>
+          <w:rFonts w:ascii="Segoe UI" w:eastAsia="Times New Roman" w:hAnsi="Segoe UI" w:cs="Segoe UI"/>
+          <w:color w:val="24292E"/>
+          <w:sz w:val="24"/>
+          <w:szCs w:val="24"/>
+        </w:rPr>
+        <w:t>count(</w:t>
+      </w:r>
+      <w:proofErr w:type="gramEnd"/>
+      <w:r>
+        <w:rPr>
+          <w:rFonts w:ascii="Segoe UI" w:eastAsia="Times New Roman" w:hAnsi="Segoe UI" w:cs="Segoe UI"/>
+          <w:color w:val="24292E"/>
+          <w:sz w:val="24"/>
+          <w:szCs w:val="24"/>
+        </w:rPr>
+        <w:t xml:space="preserve">*) from </w:t>
       </w:r>
       <w:proofErr w:type="spellStart"/>
       <w:r>
@@ -324,7 +344,25 @@
           <w:sz w:val="24"/>
           <w:szCs w:val="24"/>
         </w:rPr>
-        <w:t>21 in Tennessee</w:t>
+        <w:t xml:space="preserve">21 </w:t>
+      </w:r>
+      <w:r>
+        <w:rPr>
+          <w:rFonts w:ascii="Segoe UI" w:eastAsia="Times New Roman" w:hAnsi="Segoe UI" w:cs="Segoe UI"/>
+          <w:color w:val="24292E"/>
+          <w:sz w:val="24"/>
+          <w:szCs w:val="24"/>
+        </w:rPr>
+        <w:t xml:space="preserve">postings </w:t>
+      </w:r>
+      <w:r>
+        <w:rPr>
+          <w:rFonts w:ascii="Segoe UI" w:eastAsia="Times New Roman" w:hAnsi="Segoe UI" w:cs="Segoe UI"/>
+          <w:color w:val="24292E"/>
+          <w:sz w:val="24"/>
+          <w:szCs w:val="24"/>
+        </w:rPr>
+        <w:t>in Tennessee</w:t>
       </w:r>
     </w:p>
     <w:p>
@@ -342,14 +380,35 @@
           <w:szCs w:val="24"/>
         </w:rPr>
       </w:pPr>
-      <w:r>
-        <w:rPr>
-          <w:rFonts w:ascii="Segoe UI" w:eastAsia="Times New Roman" w:hAnsi="Segoe UI" w:cs="Segoe UI"/>
-          <w:color w:val="24292E"/>
-          <w:sz w:val="24"/>
-          <w:szCs w:val="24"/>
-        </w:rPr>
-        <w:t xml:space="preserve">SELECT count(*) from </w:t>
+      <w:bookmarkStart w:id="0" w:name="_GoBack"/>
+      <w:r>
+        <w:rPr>
+          <w:rFonts w:ascii="Segoe UI" w:eastAsia="Times New Roman" w:hAnsi="Segoe UI" w:cs="Segoe UI"/>
+          <w:color w:val="24292E"/>
+          <w:sz w:val="24"/>
+          <w:szCs w:val="24"/>
+        </w:rPr>
+        <w:t xml:space="preserve">SELECT </w:t>
+      </w:r>
+      <w:proofErr w:type="gramStart"/>
+      <w:r>
+        <w:rPr>
+          <w:rFonts w:ascii="Segoe UI" w:eastAsia="Times New Roman" w:hAnsi="Segoe UI" w:cs="Segoe UI"/>
+          <w:color w:val="24292E"/>
+          <w:sz w:val="24"/>
+          <w:szCs w:val="24"/>
+        </w:rPr>
+        <w:t>count(</w:t>
+      </w:r>
+      <w:proofErr w:type="gramEnd"/>
+      <w:r>
+        <w:rPr>
+          <w:rFonts w:ascii="Segoe UI" w:eastAsia="Times New Roman" w:hAnsi="Segoe UI" w:cs="Segoe UI"/>
+          <w:color w:val="24292E"/>
+          <w:sz w:val="24"/>
+          <w:szCs w:val="24"/>
+        </w:rPr>
+        <w:t xml:space="preserve">*) from </w:t>
       </w:r>
       <w:proofErr w:type="spellStart"/>
       <w:r>
@@ -385,6 +444,7 @@
         <w:t>WHERE location = 'TN';</w:t>
       </w:r>
     </w:p>
+    <w:bookmarkEnd w:id="0"/>
     <w:p>
       <w:pPr>
         <w:pStyle w:val="ListParagraph"/>
@@ -408,12 +468,44 @@
           <w:sz w:val="24"/>
           <w:szCs w:val="24"/>
         </w:rPr>
-        <w:t>27 in Tennessee or Kentucky</w:t>
+        <w:t>27</w:t>
+      </w:r>
+      <w:r>
+        <w:rPr>
+          <w:rFonts w:ascii="Segoe UI" w:eastAsia="Times New Roman" w:hAnsi="Segoe UI" w:cs="Segoe UI"/>
+          <w:color w:val="24292E"/>
+          <w:sz w:val="24"/>
+          <w:szCs w:val="24"/>
+        </w:rPr>
+        <w:t xml:space="preserve"> postings</w:t>
+      </w:r>
+      <w:r>
+        <w:rPr>
+          <w:rFonts w:ascii="Segoe UI" w:eastAsia="Times New Roman" w:hAnsi="Segoe UI" w:cs="Segoe UI"/>
+          <w:color w:val="24292E"/>
+          <w:sz w:val="24"/>
+          <w:szCs w:val="24"/>
+        </w:rPr>
+        <w:t xml:space="preserve"> in Tennessee or Kentucky</w:t>
       </w:r>
     </w:p>
     <w:p>
       <w:pPr>
         <w:pStyle w:val="ListParagraph"/>
+        <w:shd w:val="clear" w:color="auto" w:fill="FFFFFF"/>
+        <w:spacing w:before="240" w:after="240" w:line="240" w:lineRule="auto"/>
+        <w:ind w:left="2160"/>
+        <w:rPr>
+          <w:rFonts w:ascii="Segoe UI" w:eastAsia="Times New Roman" w:hAnsi="Segoe UI" w:cs="Segoe UI"/>
+          <w:color w:val="24292E"/>
+          <w:sz w:val="24"/>
+          <w:szCs w:val="24"/>
+        </w:rPr>
+      </w:pPr>
+    </w:p>
+    <w:p>
+      <w:pPr>
+        <w:pStyle w:val="ListParagraph"/>
         <w:numPr>
           <w:ilvl w:val="2"/>
           <w:numId w:val="1"/>
@@ -434,7 +526,27 @@
           <w:sz w:val="24"/>
           <w:szCs w:val="24"/>
         </w:rPr>
-        <w:t xml:space="preserve">SELECT count(*) from </w:t>
+        <w:t xml:space="preserve">SELECT </w:t>
+      </w:r>
+      <w:proofErr w:type="gramStart"/>
+      <w:r>
+        <w:rPr>
+          <w:rFonts w:ascii="Segoe UI" w:eastAsia="Times New Roman" w:hAnsi="Segoe UI" w:cs="Segoe UI"/>
+          <w:color w:val="24292E"/>
+          <w:sz w:val="24"/>
+          <w:szCs w:val="24"/>
+        </w:rPr>
+        <w:t>count(</w:t>
+      </w:r>
+      <w:proofErr w:type="gramEnd"/>
+      <w:r>
+        <w:rPr>
+          <w:rFonts w:ascii="Segoe UI" w:eastAsia="Times New Roman" w:hAnsi="Segoe UI" w:cs="Segoe UI"/>
+          <w:color w:val="24292E"/>
+          <w:sz w:val="24"/>
+          <w:szCs w:val="24"/>
+        </w:rPr>
+        <w:t xml:space="preserve">*) from </w:t>
       </w:r>
       <w:proofErr w:type="spellStart"/>
       <w:r>
@@ -543,6 +655,15 @@
         </w:rPr>
         <w:t>3</w:t>
       </w:r>
+      <w:r>
+        <w:rPr>
+          <w:rFonts w:ascii="Segoe UI" w:eastAsia="Times New Roman" w:hAnsi="Segoe UI" w:cs="Segoe UI"/>
+          <w:color w:val="24292E"/>
+          <w:sz w:val="24"/>
+          <w:szCs w:val="24"/>
+        </w:rPr>
+        <w:t xml:space="preserve"> postings</w:t>
+      </w:r>
     </w:p>
     <w:p>
       <w:pPr>
@@ -566,7 +687,27 @@
           <w:sz w:val="24"/>
           <w:szCs w:val="24"/>
         </w:rPr>
-        <w:t xml:space="preserve">SELECT count(*) from </w:t>
+        <w:t xml:space="preserve">SELECT </w:t>
+      </w:r>
+      <w:proofErr w:type="gramStart"/>
+      <w:r>
+        <w:rPr>
+          <w:rFonts w:ascii="Segoe UI" w:eastAsia="Times New Roman" w:hAnsi="Segoe UI" w:cs="Segoe UI"/>
+          <w:color w:val="24292E"/>
+          <w:sz w:val="24"/>
+          <w:szCs w:val="24"/>
+        </w:rPr>
+        <w:t>count(</w:t>
+      </w:r>
+      <w:proofErr w:type="gramEnd"/>
+      <w:r>
+        <w:rPr>
+          <w:rFonts w:ascii="Segoe UI" w:eastAsia="Times New Roman" w:hAnsi="Segoe UI" w:cs="Segoe UI"/>
+          <w:color w:val="24292E"/>
+          <w:sz w:val="24"/>
+          <w:szCs w:val="24"/>
+        </w:rPr>
+        <w:t xml:space="preserve">*) from </w:t>
       </w:r>
       <w:proofErr w:type="spellStart"/>
       <w:r>
@@ -694,6 +835,15 @@
         <w:lastRenderedPageBreak/>
         <w:t>150</w:t>
       </w:r>
+      <w:r>
+        <w:rPr>
+          <w:rFonts w:ascii="Segoe UI" w:eastAsia="Times New Roman" w:hAnsi="Segoe UI" w:cs="Segoe UI"/>
+          <w:color w:val="24292E"/>
+          <w:sz w:val="24"/>
+          <w:szCs w:val="24"/>
+        </w:rPr>
+        <w:t xml:space="preserve"> postings</w:t>
+      </w:r>
     </w:p>
     <w:p>
       <w:pPr>
@@ -717,7 +867,27 @@
           <w:sz w:val="24"/>
           <w:szCs w:val="24"/>
         </w:rPr>
-        <w:t xml:space="preserve">SELECT count(*) from </w:t>
+        <w:t xml:space="preserve">SELECT </w:t>
+      </w:r>
+      <w:proofErr w:type="gramStart"/>
+      <w:r>
+        <w:rPr>
+          <w:rFonts w:ascii="Segoe UI" w:eastAsia="Times New Roman" w:hAnsi="Segoe UI" w:cs="Segoe UI"/>
+          <w:color w:val="24292E"/>
+          <w:sz w:val="24"/>
+          <w:szCs w:val="24"/>
+        </w:rPr>
+        <w:t>count(</w:t>
+      </w:r>
+      <w:proofErr w:type="gramEnd"/>
+      <w:r>
+        <w:rPr>
+          <w:rFonts w:ascii="Segoe UI" w:eastAsia="Times New Roman" w:hAnsi="Segoe UI" w:cs="Segoe UI"/>
+          <w:color w:val="24292E"/>
+          <w:sz w:val="24"/>
+          <w:szCs w:val="24"/>
+        </w:rPr>
+        <w:t xml:space="preserve">*) from </w:t>
       </w:r>
       <w:proofErr w:type="spellStart"/>
       <w:r>
@@ -880,6 +1050,19 @@
     </w:p>
     <w:p>
       <w:pPr>
+        <w:shd w:val="clear" w:color="auto" w:fill="FFFFFF"/>
+        <w:spacing w:after="0" w:line="240" w:lineRule="auto"/>
+        <w:ind w:left="720"/>
+        <w:rPr>
+          <w:rFonts w:ascii="Segoe UI" w:eastAsia="Times New Roman" w:hAnsi="Segoe UI" w:cs="Segoe UI"/>
+          <w:color w:val="24292E"/>
+          <w:sz w:val="24"/>
+          <w:szCs w:val="24"/>
+        </w:rPr>
+      </w:pPr>
+    </w:p>
+    <w:p>
+      <w:pPr>
         <w:numPr>
           <w:ilvl w:val="2"/>
           <w:numId w:val="1"/>
@@ -902,107 +1085,6 @@
         </w:rPr>
         <w:t>Nebraska</w:t>
       </w:r>
-    </w:p>
-    <w:p>
-      <w:pPr>
-        <w:numPr>
-          <w:ilvl w:val="2"/>
-          <w:numId w:val="1"/>
-        </w:numPr>
-        <w:shd w:val="clear" w:color="auto" w:fill="FFFFFF"/>
-        <w:spacing w:after="0" w:line="240" w:lineRule="auto"/>
-        <w:rPr>
-          <w:rFonts w:ascii="Segoe UI" w:eastAsia="Times New Roman" w:hAnsi="Segoe UI" w:cs="Segoe UI"/>
-          <w:color w:val="24292E"/>
-          <w:sz w:val="24"/>
-          <w:szCs w:val="24"/>
-        </w:rPr>
-      </w:pPr>
-      <w:r>
-        <w:rPr>
-          <w:rFonts w:ascii="Segoe UI" w:eastAsia="Times New Roman" w:hAnsi="Segoe UI" w:cs="Segoe UI"/>
-          <w:color w:val="24292E"/>
-          <w:sz w:val="24"/>
-          <w:szCs w:val="24"/>
-        </w:rPr>
-        <w:t xml:space="preserve">SELECT location AS state, </w:t>
-      </w:r>
-      <w:r>
-        <w:rPr>
-          <w:rFonts w:ascii="Segoe UI" w:eastAsia="Times New Roman" w:hAnsi="Segoe UI" w:cs="Segoe UI"/>
-          <w:color w:val="24292E"/>
-          <w:sz w:val="24"/>
-          <w:szCs w:val="24"/>
-        </w:rPr>
-        <w:t>ROUND(</w:t>
-      </w:r>
-      <w:r>
-        <w:rPr>
-          <w:rFonts w:ascii="Segoe UI" w:eastAsia="Times New Roman" w:hAnsi="Segoe UI" w:cs="Segoe UI"/>
-          <w:color w:val="24292E"/>
-          <w:sz w:val="24"/>
-          <w:szCs w:val="24"/>
-        </w:rPr>
-        <w:t>AVG(</w:t>
-      </w:r>
-      <w:proofErr w:type="spellStart"/>
-      <w:r>
-        <w:rPr>
-          <w:rFonts w:ascii="Segoe UI" w:eastAsia="Times New Roman" w:hAnsi="Segoe UI" w:cs="Segoe UI"/>
-          <w:color w:val="24292E"/>
-          <w:sz w:val="24"/>
-          <w:szCs w:val="24"/>
-        </w:rPr>
-        <w:t>star_rating</w:t>
-      </w:r>
-      <w:proofErr w:type="spellEnd"/>
-      <w:r>
-        <w:rPr>
-          <w:rFonts w:ascii="Segoe UI" w:eastAsia="Times New Roman" w:hAnsi="Segoe UI" w:cs="Segoe UI"/>
-          <w:color w:val="24292E"/>
-          <w:sz w:val="24"/>
-          <w:szCs w:val="24"/>
-        </w:rPr>
-        <w:t>)</w:t>
-      </w:r>
-      <w:r>
-        <w:rPr>
-          <w:rFonts w:ascii="Segoe UI" w:eastAsia="Times New Roman" w:hAnsi="Segoe UI" w:cs="Segoe UI"/>
-          <w:color w:val="24292E"/>
-          <w:sz w:val="24"/>
-          <w:szCs w:val="24"/>
-        </w:rPr>
-        <w:t>,2)</w:t>
-      </w:r>
-      <w:r>
-        <w:rPr>
-          <w:rFonts w:ascii="Segoe UI" w:eastAsia="Times New Roman" w:hAnsi="Segoe UI" w:cs="Segoe UI"/>
-          <w:color w:val="24292E"/>
-          <w:sz w:val="24"/>
-          <w:szCs w:val="24"/>
-        </w:rPr>
-        <w:t xml:space="preserve"> AS </w:t>
-      </w:r>
-      <w:proofErr w:type="spellStart"/>
-      <w:r>
-        <w:rPr>
-          <w:rFonts w:ascii="Segoe UI" w:eastAsia="Times New Roman" w:hAnsi="Segoe UI" w:cs="Segoe UI"/>
-          <w:color w:val="24292E"/>
-          <w:sz w:val="24"/>
-          <w:szCs w:val="24"/>
-        </w:rPr>
-        <w:t>avg_</w:t>
-      </w:r>
-      <w:r>
-        <w:rPr>
-          <w:rFonts w:ascii="Segoe UI" w:eastAsia="Times New Roman" w:hAnsi="Segoe UI" w:cs="Segoe UI"/>
-          <w:color w:val="24292E"/>
-          <w:sz w:val="24"/>
-          <w:szCs w:val="24"/>
-        </w:rPr>
-        <w:t>rating</w:t>
-      </w:r>
-      <w:proofErr w:type="spellEnd"/>
     </w:p>
     <w:p>
       <w:pPr>
@@ -1016,24 +1098,107 @@
           <w:szCs w:val="24"/>
         </w:rPr>
       </w:pPr>
-      <w:r>
-        <w:rPr>
-          <w:rFonts w:ascii="Segoe UI" w:eastAsia="Times New Roman" w:hAnsi="Segoe UI" w:cs="Segoe UI"/>
-          <w:color w:val="24292E"/>
-          <w:sz w:val="24"/>
-          <w:szCs w:val="24"/>
-        </w:rPr>
-        <w:t xml:space="preserve">FROM </w:t>
+    </w:p>
+    <w:p>
+      <w:pPr>
+        <w:numPr>
+          <w:ilvl w:val="2"/>
+          <w:numId w:val="1"/>
+        </w:numPr>
+        <w:shd w:val="clear" w:color="auto" w:fill="FFFFFF"/>
+        <w:spacing w:after="0" w:line="240" w:lineRule="auto"/>
+        <w:rPr>
+          <w:rFonts w:ascii="Segoe UI" w:eastAsia="Times New Roman" w:hAnsi="Segoe UI" w:cs="Segoe UI"/>
+          <w:color w:val="24292E"/>
+          <w:sz w:val="24"/>
+          <w:szCs w:val="24"/>
+        </w:rPr>
+      </w:pPr>
+      <w:r>
+        <w:rPr>
+          <w:rFonts w:ascii="Segoe UI" w:eastAsia="Times New Roman" w:hAnsi="Segoe UI" w:cs="Segoe UI"/>
+          <w:color w:val="24292E"/>
+          <w:sz w:val="24"/>
+          <w:szCs w:val="24"/>
+        </w:rPr>
+        <w:t xml:space="preserve">SELECT location AS state, </w:t>
+      </w:r>
+      <w:r>
+        <w:rPr>
+          <w:rFonts w:ascii="Segoe UI" w:eastAsia="Times New Roman" w:hAnsi="Segoe UI" w:cs="Segoe UI"/>
+          <w:color w:val="24292E"/>
+          <w:sz w:val="24"/>
+          <w:szCs w:val="24"/>
+        </w:rPr>
+        <w:t>ROUND(</w:t>
+      </w:r>
+      <w:proofErr w:type="gramStart"/>
+      <w:r>
+        <w:rPr>
+          <w:rFonts w:ascii="Segoe UI" w:eastAsia="Times New Roman" w:hAnsi="Segoe UI" w:cs="Segoe UI"/>
+          <w:color w:val="24292E"/>
+          <w:sz w:val="24"/>
+          <w:szCs w:val="24"/>
+        </w:rPr>
+        <w:t>AVG(</w:t>
       </w:r>
       <w:proofErr w:type="spellStart"/>
-      <w:r>
-        <w:rPr>
-          <w:rFonts w:ascii="Segoe UI" w:eastAsia="Times New Roman" w:hAnsi="Segoe UI" w:cs="Segoe UI"/>
-          <w:color w:val="24292E"/>
-          <w:sz w:val="24"/>
-          <w:szCs w:val="24"/>
-        </w:rPr>
-        <w:t>data_analyst_jobs</w:t>
+      <w:proofErr w:type="gramEnd"/>
+      <w:r>
+        <w:rPr>
+          <w:rFonts w:ascii="Segoe UI" w:eastAsia="Times New Roman" w:hAnsi="Segoe UI" w:cs="Segoe UI"/>
+          <w:color w:val="24292E"/>
+          <w:sz w:val="24"/>
+          <w:szCs w:val="24"/>
+        </w:rPr>
+        <w:t>star_rating</w:t>
+      </w:r>
+      <w:proofErr w:type="spellEnd"/>
+      <w:r>
+        <w:rPr>
+          <w:rFonts w:ascii="Segoe UI" w:eastAsia="Times New Roman" w:hAnsi="Segoe UI" w:cs="Segoe UI"/>
+          <w:color w:val="24292E"/>
+          <w:sz w:val="24"/>
+          <w:szCs w:val="24"/>
+        </w:rPr>
+        <w:t>)</w:t>
+      </w:r>
+      <w:r>
+        <w:rPr>
+          <w:rFonts w:ascii="Segoe UI" w:eastAsia="Times New Roman" w:hAnsi="Segoe UI" w:cs="Segoe UI"/>
+          <w:color w:val="24292E"/>
+          <w:sz w:val="24"/>
+          <w:szCs w:val="24"/>
+        </w:rPr>
+        <w:t>,2)</w:t>
+      </w:r>
+      <w:r>
+        <w:rPr>
+          <w:rFonts w:ascii="Segoe UI" w:eastAsia="Times New Roman" w:hAnsi="Segoe UI" w:cs="Segoe UI"/>
+          <w:color w:val="24292E"/>
+          <w:sz w:val="24"/>
+          <w:szCs w:val="24"/>
+        </w:rPr>
+        <w:t xml:space="preserve"> AS </w:t>
+      </w:r>
+      <w:proofErr w:type="spellStart"/>
+      <w:r>
+        <w:rPr>
+          <w:rFonts w:ascii="Segoe UI" w:eastAsia="Times New Roman" w:hAnsi="Segoe UI" w:cs="Segoe UI"/>
+          <w:color w:val="24292E"/>
+          <w:sz w:val="24"/>
+          <w:szCs w:val="24"/>
+        </w:rPr>
+        <w:t>avg_</w:t>
+      </w:r>
+      <w:r>
+        <w:rPr>
+          <w:rFonts w:ascii="Segoe UI" w:eastAsia="Times New Roman" w:hAnsi="Segoe UI" w:cs="Segoe UI"/>
+          <w:color w:val="24292E"/>
+          <w:sz w:val="24"/>
+          <w:szCs w:val="24"/>
+        </w:rPr>
+        <w:t>rating</w:t>
       </w:r>
       <w:proofErr w:type="spellEnd"/>
     </w:p>
@@ -1056,8 +1221,19 @@
           <w:sz w:val="24"/>
           <w:szCs w:val="24"/>
         </w:rPr>
-        <w:t>WHERE location IS NOT NULL</w:t>
-      </w:r>
+        <w:t xml:space="preserve">FROM </w:t>
+      </w:r>
+      <w:proofErr w:type="spellStart"/>
+      <w:r>
+        <w:rPr>
+          <w:rFonts w:ascii="Segoe UI" w:eastAsia="Times New Roman" w:hAnsi="Segoe UI" w:cs="Segoe UI"/>
+          <w:color w:val="24292E"/>
+          <w:sz w:val="24"/>
+          <w:szCs w:val="24"/>
+        </w:rPr>
+        <w:t>data_analyst_jobs</w:t>
+      </w:r>
+      <w:proofErr w:type="spellEnd"/>
     </w:p>
     <w:p>
       <w:pPr>
@@ -1078,27 +1254,7 @@
           <w:sz w:val="24"/>
           <w:szCs w:val="24"/>
         </w:rPr>
-        <w:t xml:space="preserve">AND </w:t>
-      </w:r>
-      <w:proofErr w:type="spellStart"/>
-      <w:r>
-        <w:rPr>
-          <w:rFonts w:ascii="Segoe UI" w:eastAsia="Times New Roman" w:hAnsi="Segoe UI" w:cs="Segoe UI"/>
-          <w:color w:val="24292E"/>
-          <w:sz w:val="24"/>
-          <w:szCs w:val="24"/>
-        </w:rPr>
-        <w:t>star_rating</w:t>
-      </w:r>
-      <w:proofErr w:type="spellEnd"/>
-      <w:r>
-        <w:rPr>
-          <w:rFonts w:ascii="Segoe UI" w:eastAsia="Times New Roman" w:hAnsi="Segoe UI" w:cs="Segoe UI"/>
-          <w:color w:val="24292E"/>
-          <w:sz w:val="24"/>
-          <w:szCs w:val="24"/>
-        </w:rPr>
-        <w:t xml:space="preserve"> IS NOT NULL</w:t>
+        <w:t>WHERE location IS NOT NULL</w:t>
       </w:r>
     </w:p>
     <w:p>
@@ -1120,7 +1276,27 @@
           <w:sz w:val="24"/>
           <w:szCs w:val="24"/>
         </w:rPr>
-        <w:t>GROUP BY state</w:t>
+        <w:t xml:space="preserve">AND </w:t>
+      </w:r>
+      <w:proofErr w:type="spellStart"/>
+      <w:r>
+        <w:rPr>
+          <w:rFonts w:ascii="Segoe UI" w:eastAsia="Times New Roman" w:hAnsi="Segoe UI" w:cs="Segoe UI"/>
+          <w:color w:val="24292E"/>
+          <w:sz w:val="24"/>
+          <w:szCs w:val="24"/>
+        </w:rPr>
+        <w:t>star_rating</w:t>
+      </w:r>
+      <w:proofErr w:type="spellEnd"/>
+      <w:r>
+        <w:rPr>
+          <w:rFonts w:ascii="Segoe UI" w:eastAsia="Times New Roman" w:hAnsi="Segoe UI" w:cs="Segoe UI"/>
+          <w:color w:val="24292E"/>
+          <w:sz w:val="24"/>
+          <w:szCs w:val="24"/>
+        </w:rPr>
+        <w:t xml:space="preserve"> IS NOT NULL</w:t>
       </w:r>
     </w:p>
     <w:p>
@@ -1142,6 +1318,28 @@
           <w:sz w:val="24"/>
           <w:szCs w:val="24"/>
         </w:rPr>
+        <w:t>GROUP BY state</w:t>
+      </w:r>
+    </w:p>
+    <w:p>
+      <w:pPr>
+        <w:shd w:val="clear" w:color="auto" w:fill="FFFFFF"/>
+        <w:spacing w:after="0" w:line="240" w:lineRule="auto"/>
+        <w:ind w:left="2160"/>
+        <w:rPr>
+          <w:rFonts w:ascii="Segoe UI" w:eastAsia="Times New Roman" w:hAnsi="Segoe UI" w:cs="Segoe UI"/>
+          <w:color w:val="24292E"/>
+          <w:sz w:val="24"/>
+          <w:szCs w:val="24"/>
+        </w:rPr>
+      </w:pPr>
+      <w:r>
+        <w:rPr>
+          <w:rFonts w:ascii="Segoe UI" w:eastAsia="Times New Roman" w:hAnsi="Segoe UI" w:cs="Segoe UI"/>
+          <w:color w:val="24292E"/>
+          <w:sz w:val="24"/>
+          <w:szCs w:val="24"/>
+        </w:rPr>
         <w:t xml:space="preserve">ORDER BY </w:t>
       </w:r>
       <w:proofErr w:type="spellStart"/>
@@ -1243,6 +1441,15 @@
         </w:rPr>
         <w:t>881</w:t>
       </w:r>
+      <w:r>
+        <w:rPr>
+          <w:rFonts w:ascii="Segoe UI" w:eastAsia="Times New Roman" w:hAnsi="Segoe UI" w:cs="Segoe UI"/>
+          <w:color w:val="24292E"/>
+          <w:sz w:val="24"/>
+          <w:szCs w:val="24"/>
+        </w:rPr>
+        <w:t xml:space="preserve"> job titles</w:t>
+      </w:r>
     </w:p>
     <w:p>
       <w:pPr>
@@ -1360,6 +1567,15 @@
         </w:rPr>
         <w:t>230</w:t>
       </w:r>
+      <w:r>
+        <w:rPr>
+          <w:rFonts w:ascii="Segoe UI" w:eastAsia="Times New Roman" w:hAnsi="Segoe UI" w:cs="Segoe UI"/>
+          <w:color w:val="24292E"/>
+          <w:sz w:val="24"/>
+          <w:szCs w:val="24"/>
+        </w:rPr>
+        <w:t xml:space="preserve"> job titles</w:t>
+      </w:r>
     </w:p>
     <w:p>
       <w:pPr>
@@ -1519,6 +1735,15 @@
         </w:rPr>
         <w:t>0</w:t>
       </w:r>
+      <w:r>
+        <w:rPr>
+          <w:rFonts w:ascii="Segoe UI" w:eastAsia="Times New Roman" w:hAnsi="Segoe UI" w:cs="Segoe UI"/>
+          <w:color w:val="24292E"/>
+          <w:sz w:val="24"/>
+          <w:szCs w:val="24"/>
+        </w:rPr>
+        <w:t xml:space="preserve"> companies</w:t>
+      </w:r>
     </w:p>
     <w:p>
       <w:pPr>
@@ -1542,6 +1767,7 @@
           <w:sz w:val="24"/>
           <w:szCs w:val="24"/>
         </w:rPr>
+        <w:lastRenderedPageBreak/>
         <w:t xml:space="preserve">SELECT company, </w:t>
       </w:r>
       <w:r>
@@ -1553,6 +1779,7 @@
         </w:rPr>
         <w:t>ROUND(</w:t>
       </w:r>
+      <w:proofErr w:type="gramStart"/>
       <w:r>
         <w:rPr>
           <w:rFonts w:ascii="Segoe UI" w:eastAsia="Times New Roman" w:hAnsi="Segoe UI" w:cs="Segoe UI"/>
@@ -1563,6 +1790,7 @@
         <w:t>AVG(</w:t>
       </w:r>
       <w:proofErr w:type="spellStart"/>
+      <w:proofErr w:type="gramEnd"/>
       <w:r>
         <w:rPr>
           <w:rFonts w:ascii="Segoe UI" w:eastAsia="Times New Roman" w:hAnsi="Segoe UI" w:cs="Segoe UI"/>
@@ -1611,20 +1839,690 @@
           <w:sz w:val="24"/>
           <w:szCs w:val="24"/>
         </w:rPr>
+        <w:t xml:space="preserve">FROM </w:t>
+      </w:r>
+      <w:proofErr w:type="spellStart"/>
+      <w:r>
+        <w:rPr>
+          <w:rFonts w:ascii="Segoe UI" w:eastAsia="Times New Roman" w:hAnsi="Segoe UI" w:cs="Segoe UI"/>
+          <w:color w:val="24292E"/>
+          <w:sz w:val="24"/>
+          <w:szCs w:val="24"/>
+        </w:rPr>
+        <w:t>data_analyst_jobs</w:t>
+      </w:r>
+      <w:proofErr w:type="spellEnd"/>
+    </w:p>
+    <w:p>
+      <w:pPr>
+        <w:shd w:val="clear" w:color="auto" w:fill="FFFFFF"/>
+        <w:spacing w:before="240" w:after="240" w:line="240" w:lineRule="auto"/>
+        <w:ind w:left="2160"/>
+        <w:rPr>
+          <w:rFonts w:ascii="Segoe UI" w:eastAsia="Times New Roman" w:hAnsi="Segoe UI" w:cs="Segoe UI"/>
+          <w:color w:val="24292E"/>
+          <w:sz w:val="24"/>
+          <w:szCs w:val="24"/>
+        </w:rPr>
+      </w:pPr>
+      <w:r>
+        <w:rPr>
+          <w:rFonts w:ascii="Segoe UI" w:eastAsia="Times New Roman" w:hAnsi="Segoe UI" w:cs="Segoe UI"/>
+          <w:color w:val="24292E"/>
+          <w:sz w:val="24"/>
+          <w:szCs w:val="24"/>
+        </w:rPr>
+        <w:t xml:space="preserve">WHERE </w:t>
+      </w:r>
+      <w:proofErr w:type="spellStart"/>
+      <w:r>
+        <w:rPr>
+          <w:rFonts w:ascii="Segoe UI" w:eastAsia="Times New Roman" w:hAnsi="Segoe UI" w:cs="Segoe UI"/>
+          <w:color w:val="24292E"/>
+          <w:sz w:val="24"/>
+          <w:szCs w:val="24"/>
+        </w:rPr>
+        <w:t>review_count</w:t>
+      </w:r>
+      <w:proofErr w:type="spellEnd"/>
+      <w:r>
+        <w:rPr>
+          <w:rFonts w:ascii="Segoe UI" w:eastAsia="Times New Roman" w:hAnsi="Segoe UI" w:cs="Segoe UI"/>
+          <w:color w:val="24292E"/>
+          <w:sz w:val="24"/>
+          <w:szCs w:val="24"/>
+        </w:rPr>
+        <w:t xml:space="preserve"> &gt; 5000</w:t>
+      </w:r>
+    </w:p>
+    <w:p>
+      <w:pPr>
+        <w:shd w:val="clear" w:color="auto" w:fill="FFFFFF"/>
+        <w:spacing w:before="240" w:after="240" w:line="240" w:lineRule="auto"/>
+        <w:ind w:left="2160"/>
+        <w:rPr>
+          <w:rFonts w:ascii="Segoe UI" w:eastAsia="Times New Roman" w:hAnsi="Segoe UI" w:cs="Segoe UI"/>
+          <w:color w:val="24292E"/>
+          <w:sz w:val="24"/>
+          <w:szCs w:val="24"/>
+        </w:rPr>
+      </w:pPr>
+      <w:r>
+        <w:rPr>
+          <w:rFonts w:ascii="Segoe UI" w:eastAsia="Times New Roman" w:hAnsi="Segoe UI" w:cs="Segoe UI"/>
+          <w:color w:val="24292E"/>
+          <w:sz w:val="24"/>
+          <w:szCs w:val="24"/>
+        </w:rPr>
+        <w:t>AND company IS NOT null</w:t>
+      </w:r>
+    </w:p>
+    <w:p>
+      <w:pPr>
+        <w:shd w:val="clear" w:color="auto" w:fill="FFFFFF"/>
+        <w:spacing w:before="240" w:after="240" w:line="240" w:lineRule="auto"/>
+        <w:ind w:left="2160"/>
+        <w:rPr>
+          <w:rFonts w:ascii="Segoe UI" w:eastAsia="Times New Roman" w:hAnsi="Segoe UI" w:cs="Segoe UI"/>
+          <w:color w:val="24292E"/>
+          <w:sz w:val="24"/>
+          <w:szCs w:val="24"/>
+        </w:rPr>
+      </w:pPr>
+      <w:r>
+        <w:rPr>
+          <w:rFonts w:ascii="Segoe UI" w:eastAsia="Times New Roman" w:hAnsi="Segoe UI" w:cs="Segoe UI"/>
+          <w:color w:val="24292E"/>
+          <w:sz w:val="24"/>
+          <w:szCs w:val="24"/>
+        </w:rPr>
+        <w:t>GROUP BY company;</w:t>
+      </w:r>
+    </w:p>
+    <w:p>
+      <w:pPr>
+        <w:numPr>
+          <w:ilvl w:val="0"/>
+          <w:numId w:val="1"/>
+        </w:numPr>
+        <w:shd w:val="clear" w:color="auto" w:fill="FFFFFF"/>
+        <w:spacing w:before="240" w:after="240" w:line="240" w:lineRule="auto"/>
+        <w:rPr>
+          <w:rFonts w:ascii="Segoe UI" w:eastAsia="Times New Roman" w:hAnsi="Segoe UI" w:cs="Segoe UI"/>
+          <w:color w:val="24292E"/>
+          <w:sz w:val="24"/>
+          <w:szCs w:val="24"/>
+        </w:rPr>
+      </w:pPr>
+      <w:r>
+        <w:rPr>
+          <w:rFonts w:ascii="Segoe UI" w:eastAsia="Times New Roman" w:hAnsi="Segoe UI" w:cs="Segoe UI"/>
+          <w:color w:val="24292E"/>
+          <w:sz w:val="24"/>
+          <w:szCs w:val="24"/>
+        </w:rPr>
+        <w:t>Add the code to order the query in #9 from highest to lowest average star rating. Which company with more than 5000 reviews across all locations in the dataset has the highest star rating? What is that rating?</w:t>
+      </w:r>
+    </w:p>
+    <w:p>
+      <w:pPr>
+        <w:numPr>
+          <w:ilvl w:val="2"/>
+          <w:numId w:val="1"/>
+        </w:numPr>
+        <w:shd w:val="clear" w:color="auto" w:fill="FFFFFF"/>
+        <w:spacing w:before="240" w:after="240" w:line="240" w:lineRule="auto"/>
+        <w:rPr>
+          <w:rFonts w:ascii="Segoe UI" w:eastAsia="Times New Roman" w:hAnsi="Segoe UI" w:cs="Segoe UI"/>
+          <w:color w:val="24292E"/>
+          <w:sz w:val="24"/>
+          <w:szCs w:val="24"/>
+        </w:rPr>
+      </w:pPr>
+      <w:r>
+        <w:rPr>
+          <w:rFonts w:ascii="Segoe UI" w:eastAsia="Times New Roman" w:hAnsi="Segoe UI" w:cs="Segoe UI"/>
+          <w:color w:val="24292E"/>
+          <w:sz w:val="24"/>
+          <w:szCs w:val="24"/>
+        </w:rPr>
+        <w:t>6 companies are tied with an average rating of 4.1999, General Motors, Unilever, Microsoft, Nike, American Express, and Kaiser Permanente</w:t>
+      </w:r>
+    </w:p>
+    <w:p>
+      <w:pPr>
+        <w:numPr>
+          <w:ilvl w:val="2"/>
+          <w:numId w:val="1"/>
+        </w:numPr>
+        <w:shd w:val="clear" w:color="auto" w:fill="FFFFFF"/>
+        <w:spacing w:before="240" w:after="240" w:line="240" w:lineRule="auto"/>
+        <w:rPr>
+          <w:rFonts w:ascii="Segoe UI" w:eastAsia="Times New Roman" w:hAnsi="Segoe UI" w:cs="Segoe UI"/>
+          <w:color w:val="24292E"/>
+          <w:sz w:val="24"/>
+          <w:szCs w:val="24"/>
+        </w:rPr>
+      </w:pPr>
+      <w:r>
+        <w:rPr>
+          <w:rFonts w:ascii="Segoe UI" w:eastAsia="Times New Roman" w:hAnsi="Segoe UI" w:cs="Segoe UI"/>
+          <w:color w:val="24292E"/>
+          <w:sz w:val="24"/>
+          <w:szCs w:val="24"/>
+        </w:rPr>
+        <w:t xml:space="preserve">SELECT company, </w:t>
+      </w:r>
+      <w:r>
+        <w:rPr>
+          <w:rFonts w:ascii="Segoe UI" w:eastAsia="Times New Roman" w:hAnsi="Segoe UI" w:cs="Segoe UI"/>
+          <w:color w:val="24292E"/>
+          <w:sz w:val="24"/>
+          <w:szCs w:val="24"/>
+        </w:rPr>
+        <w:t>ROUND(</w:t>
+      </w:r>
+      <w:proofErr w:type="gramStart"/>
+      <w:r>
+        <w:rPr>
+          <w:rFonts w:ascii="Segoe UI" w:eastAsia="Times New Roman" w:hAnsi="Segoe UI" w:cs="Segoe UI"/>
+          <w:color w:val="24292E"/>
+          <w:sz w:val="24"/>
+          <w:szCs w:val="24"/>
+        </w:rPr>
+        <w:t>AVG(</w:t>
+      </w:r>
+      <w:proofErr w:type="spellStart"/>
+      <w:proofErr w:type="gramEnd"/>
+      <w:r>
+        <w:rPr>
+          <w:rFonts w:ascii="Segoe UI" w:eastAsia="Times New Roman" w:hAnsi="Segoe UI" w:cs="Segoe UI"/>
+          <w:color w:val="24292E"/>
+          <w:sz w:val="24"/>
+          <w:szCs w:val="24"/>
+        </w:rPr>
+        <w:t>star_rating</w:t>
+      </w:r>
+      <w:proofErr w:type="spellEnd"/>
+      <w:r>
+        <w:rPr>
+          <w:rFonts w:ascii="Segoe UI" w:eastAsia="Times New Roman" w:hAnsi="Segoe UI" w:cs="Segoe UI"/>
+          <w:color w:val="24292E"/>
+          <w:sz w:val="24"/>
+          <w:szCs w:val="24"/>
+        </w:rPr>
+        <w:t>)</w:t>
+      </w:r>
+      <w:r>
+        <w:rPr>
+          <w:rFonts w:ascii="Segoe UI" w:eastAsia="Times New Roman" w:hAnsi="Segoe UI" w:cs="Segoe UI"/>
+          <w:color w:val="24292E"/>
+          <w:sz w:val="24"/>
+          <w:szCs w:val="24"/>
+        </w:rPr>
+        <w:t>,2)</w:t>
+      </w:r>
+      <w:r>
+        <w:rPr>
+          <w:rFonts w:ascii="Segoe UI" w:eastAsia="Times New Roman" w:hAnsi="Segoe UI" w:cs="Segoe UI"/>
+          <w:color w:val="24292E"/>
+          <w:sz w:val="24"/>
+          <w:szCs w:val="24"/>
+        </w:rPr>
+        <w:t xml:space="preserve"> as </w:t>
+      </w:r>
+      <w:proofErr w:type="spellStart"/>
+      <w:r>
+        <w:rPr>
+          <w:rFonts w:ascii="Segoe UI" w:eastAsia="Times New Roman" w:hAnsi="Segoe UI" w:cs="Segoe UI"/>
+          <w:color w:val="24292E"/>
+          <w:sz w:val="24"/>
+          <w:szCs w:val="24"/>
+        </w:rPr>
+        <w:t>avg_star</w:t>
+      </w:r>
+      <w:proofErr w:type="spellEnd"/>
+    </w:p>
+    <w:p>
+      <w:pPr>
+        <w:shd w:val="clear" w:color="auto" w:fill="FFFFFF"/>
+        <w:spacing w:before="240" w:after="240" w:line="240" w:lineRule="auto"/>
+        <w:ind w:left="2160"/>
+        <w:rPr>
+          <w:rFonts w:ascii="Segoe UI" w:eastAsia="Times New Roman" w:hAnsi="Segoe UI" w:cs="Segoe UI"/>
+          <w:color w:val="24292E"/>
+          <w:sz w:val="24"/>
+          <w:szCs w:val="24"/>
+        </w:rPr>
+      </w:pPr>
+      <w:r>
+        <w:rPr>
+          <w:rFonts w:ascii="Segoe UI" w:eastAsia="Times New Roman" w:hAnsi="Segoe UI" w:cs="Segoe UI"/>
+          <w:color w:val="24292E"/>
+          <w:sz w:val="24"/>
+          <w:szCs w:val="24"/>
+        </w:rPr>
+        <w:t xml:space="preserve">FROM </w:t>
+      </w:r>
+      <w:proofErr w:type="spellStart"/>
+      <w:r>
+        <w:rPr>
+          <w:rFonts w:ascii="Segoe UI" w:eastAsia="Times New Roman" w:hAnsi="Segoe UI" w:cs="Segoe UI"/>
+          <w:color w:val="24292E"/>
+          <w:sz w:val="24"/>
+          <w:szCs w:val="24"/>
+        </w:rPr>
+        <w:t>data_analyst_jobs</w:t>
+      </w:r>
+      <w:proofErr w:type="spellEnd"/>
+    </w:p>
+    <w:p>
+      <w:pPr>
+        <w:shd w:val="clear" w:color="auto" w:fill="FFFFFF"/>
+        <w:spacing w:before="240" w:after="240" w:line="240" w:lineRule="auto"/>
+        <w:ind w:left="2160"/>
+        <w:rPr>
+          <w:rFonts w:ascii="Segoe UI" w:eastAsia="Times New Roman" w:hAnsi="Segoe UI" w:cs="Segoe UI"/>
+          <w:color w:val="24292E"/>
+          <w:sz w:val="24"/>
+          <w:szCs w:val="24"/>
+        </w:rPr>
+      </w:pPr>
+      <w:r>
+        <w:rPr>
+          <w:rFonts w:ascii="Segoe UI" w:eastAsia="Times New Roman" w:hAnsi="Segoe UI" w:cs="Segoe UI"/>
+          <w:color w:val="24292E"/>
+          <w:sz w:val="24"/>
+          <w:szCs w:val="24"/>
+        </w:rPr>
+        <w:t xml:space="preserve">WHERE </w:t>
+      </w:r>
+      <w:proofErr w:type="spellStart"/>
+      <w:r>
+        <w:rPr>
+          <w:rFonts w:ascii="Segoe UI" w:eastAsia="Times New Roman" w:hAnsi="Segoe UI" w:cs="Segoe UI"/>
+          <w:color w:val="24292E"/>
+          <w:sz w:val="24"/>
+          <w:szCs w:val="24"/>
+        </w:rPr>
+        <w:t>review_count</w:t>
+      </w:r>
+      <w:proofErr w:type="spellEnd"/>
+      <w:r>
+        <w:rPr>
+          <w:rFonts w:ascii="Segoe UI" w:eastAsia="Times New Roman" w:hAnsi="Segoe UI" w:cs="Segoe UI"/>
+          <w:color w:val="24292E"/>
+          <w:sz w:val="24"/>
+          <w:szCs w:val="24"/>
+        </w:rPr>
+        <w:t xml:space="preserve"> &gt; 5000</w:t>
+      </w:r>
+    </w:p>
+    <w:p>
+      <w:pPr>
+        <w:shd w:val="clear" w:color="auto" w:fill="FFFFFF"/>
+        <w:spacing w:before="240" w:after="240" w:line="240" w:lineRule="auto"/>
+        <w:ind w:left="2160"/>
+        <w:rPr>
+          <w:rFonts w:ascii="Segoe UI" w:eastAsia="Times New Roman" w:hAnsi="Segoe UI" w:cs="Segoe UI"/>
+          <w:color w:val="24292E"/>
+          <w:sz w:val="24"/>
+          <w:szCs w:val="24"/>
+        </w:rPr>
+      </w:pPr>
+      <w:r>
+        <w:rPr>
+          <w:rFonts w:ascii="Segoe UI" w:eastAsia="Times New Roman" w:hAnsi="Segoe UI" w:cs="Segoe UI"/>
+          <w:color w:val="24292E"/>
+          <w:sz w:val="24"/>
+          <w:szCs w:val="24"/>
+        </w:rPr>
+        <w:t>AND company IS NOT null</w:t>
+      </w:r>
+    </w:p>
+    <w:p>
+      <w:pPr>
+        <w:shd w:val="clear" w:color="auto" w:fill="FFFFFF"/>
+        <w:spacing w:before="240" w:after="240" w:line="240" w:lineRule="auto"/>
+        <w:ind w:left="2160"/>
+        <w:rPr>
+          <w:rFonts w:ascii="Segoe UI" w:eastAsia="Times New Roman" w:hAnsi="Segoe UI" w:cs="Segoe UI"/>
+          <w:color w:val="24292E"/>
+          <w:sz w:val="24"/>
+          <w:szCs w:val="24"/>
+        </w:rPr>
+      </w:pPr>
+      <w:r>
+        <w:rPr>
+          <w:rFonts w:ascii="Segoe UI" w:eastAsia="Times New Roman" w:hAnsi="Segoe UI" w:cs="Segoe UI"/>
+          <w:color w:val="24292E"/>
+          <w:sz w:val="24"/>
+          <w:szCs w:val="24"/>
+        </w:rPr>
+        <w:t>GROUP BY company</w:t>
+      </w:r>
+    </w:p>
+    <w:p>
+      <w:pPr>
+        <w:shd w:val="clear" w:color="auto" w:fill="FFFFFF"/>
+        <w:spacing w:before="240" w:after="240" w:line="240" w:lineRule="auto"/>
+        <w:ind w:left="2160"/>
+        <w:rPr>
+          <w:rFonts w:ascii="Segoe UI" w:eastAsia="Times New Roman" w:hAnsi="Segoe UI" w:cs="Segoe UI"/>
+          <w:color w:val="24292E"/>
+          <w:sz w:val="24"/>
+          <w:szCs w:val="24"/>
+        </w:rPr>
+      </w:pPr>
+      <w:r>
+        <w:rPr>
+          <w:rFonts w:ascii="Segoe UI" w:eastAsia="Times New Roman" w:hAnsi="Segoe UI" w:cs="Segoe UI"/>
+          <w:color w:val="24292E"/>
+          <w:sz w:val="24"/>
+          <w:szCs w:val="24"/>
+        </w:rPr>
+        <w:t xml:space="preserve">ORDER BY </w:t>
+      </w:r>
+      <w:proofErr w:type="spellStart"/>
+      <w:r>
+        <w:rPr>
+          <w:rFonts w:ascii="Segoe UI" w:eastAsia="Times New Roman" w:hAnsi="Segoe UI" w:cs="Segoe UI"/>
+          <w:color w:val="24292E"/>
+          <w:sz w:val="24"/>
+          <w:szCs w:val="24"/>
+        </w:rPr>
+        <w:t>avg_star</w:t>
+      </w:r>
+      <w:proofErr w:type="spellEnd"/>
+      <w:r>
+        <w:rPr>
+          <w:rFonts w:ascii="Segoe UI" w:eastAsia="Times New Roman" w:hAnsi="Segoe UI" w:cs="Segoe UI"/>
+          <w:color w:val="24292E"/>
+          <w:sz w:val="24"/>
+          <w:szCs w:val="24"/>
+        </w:rPr>
+        <w:t xml:space="preserve"> DESC;</w:t>
+      </w:r>
+    </w:p>
+    <w:p>
+      <w:pPr>
+        <w:numPr>
+          <w:ilvl w:val="0"/>
+          <w:numId w:val="1"/>
+        </w:numPr>
+        <w:shd w:val="clear" w:color="auto" w:fill="FFFFFF"/>
+        <w:spacing w:before="240" w:after="240" w:line="240" w:lineRule="auto"/>
+        <w:rPr>
+          <w:rFonts w:ascii="Segoe UI" w:eastAsia="Times New Roman" w:hAnsi="Segoe UI" w:cs="Segoe UI"/>
+          <w:color w:val="24292E"/>
+          <w:sz w:val="24"/>
+          <w:szCs w:val="24"/>
+        </w:rPr>
+      </w:pPr>
+      <w:r>
+        <w:rPr>
+          <w:rFonts w:ascii="Segoe UI" w:eastAsia="Times New Roman" w:hAnsi="Segoe UI" w:cs="Segoe UI"/>
+          <w:color w:val="24292E"/>
+          <w:sz w:val="24"/>
+          <w:szCs w:val="24"/>
+        </w:rPr>
+        <w:t>Find all the job titles that contain the word ‘Analyst’. How many different job titles are there?</w:t>
+      </w:r>
+    </w:p>
+    <w:p>
+      <w:pPr>
+        <w:numPr>
+          <w:ilvl w:val="2"/>
+          <w:numId w:val="1"/>
+        </w:numPr>
+        <w:shd w:val="clear" w:color="auto" w:fill="FFFFFF"/>
+        <w:spacing w:before="240" w:after="240" w:line="240" w:lineRule="auto"/>
+        <w:rPr>
+          <w:rFonts w:ascii="Segoe UI" w:eastAsia="Times New Roman" w:hAnsi="Segoe UI" w:cs="Segoe UI"/>
+          <w:color w:val="24292E"/>
+          <w:sz w:val="24"/>
+          <w:szCs w:val="24"/>
+        </w:rPr>
+      </w:pPr>
+      <w:r>
+        <w:rPr>
+          <w:rFonts w:ascii="Segoe UI" w:eastAsia="Times New Roman" w:hAnsi="Segoe UI" w:cs="Segoe UI"/>
+          <w:color w:val="24292E"/>
+          <w:sz w:val="24"/>
+          <w:szCs w:val="24"/>
+        </w:rPr>
+        <w:t>7</w:t>
+      </w:r>
+      <w:r>
+        <w:rPr>
+          <w:rFonts w:ascii="Segoe UI" w:eastAsia="Times New Roman" w:hAnsi="Segoe UI" w:cs="Segoe UI"/>
+          <w:color w:val="24292E"/>
+          <w:sz w:val="24"/>
+          <w:szCs w:val="24"/>
+        </w:rPr>
+        <w:t>74</w:t>
+      </w:r>
+      <w:r>
+        <w:rPr>
+          <w:rFonts w:ascii="Segoe UI" w:eastAsia="Times New Roman" w:hAnsi="Segoe UI" w:cs="Segoe UI"/>
+          <w:color w:val="24292E"/>
+          <w:sz w:val="24"/>
+          <w:szCs w:val="24"/>
+        </w:rPr>
+        <w:t xml:space="preserve"> </w:t>
+      </w:r>
+      <w:r>
+        <w:rPr>
+          <w:rFonts w:ascii="Segoe UI" w:eastAsia="Times New Roman" w:hAnsi="Segoe UI" w:cs="Segoe UI"/>
+          <w:color w:val="24292E"/>
+          <w:sz w:val="24"/>
+          <w:szCs w:val="24"/>
+        </w:rPr>
+        <w:t>job titles</w:t>
+      </w:r>
+    </w:p>
+    <w:p>
+      <w:pPr>
+        <w:numPr>
+          <w:ilvl w:val="2"/>
+          <w:numId w:val="1"/>
+        </w:numPr>
+        <w:shd w:val="clear" w:color="auto" w:fill="FFFFFF"/>
+        <w:spacing w:before="240" w:after="240" w:line="240" w:lineRule="auto"/>
+        <w:rPr>
+          <w:rFonts w:ascii="Segoe UI" w:eastAsia="Times New Roman" w:hAnsi="Segoe UI" w:cs="Segoe UI"/>
+          <w:color w:val="24292E"/>
+          <w:sz w:val="24"/>
+          <w:szCs w:val="24"/>
+        </w:rPr>
+      </w:pPr>
+      <w:r>
+        <w:rPr>
+          <w:rFonts w:ascii="Segoe UI" w:eastAsia="Times New Roman" w:hAnsi="Segoe UI" w:cs="Segoe UI"/>
+          <w:color w:val="24292E"/>
+          <w:sz w:val="24"/>
+          <w:szCs w:val="24"/>
+        </w:rPr>
+        <w:t xml:space="preserve">SELECT </w:t>
+      </w:r>
+      <w:proofErr w:type="gramStart"/>
+      <w:r>
+        <w:rPr>
+          <w:rFonts w:ascii="Segoe UI" w:eastAsia="Times New Roman" w:hAnsi="Segoe UI" w:cs="Segoe UI"/>
+          <w:color w:val="24292E"/>
+          <w:sz w:val="24"/>
+          <w:szCs w:val="24"/>
+        </w:rPr>
+        <w:t>COUNT(</w:t>
+      </w:r>
+      <w:proofErr w:type="gramEnd"/>
+      <w:r>
+        <w:rPr>
+          <w:rFonts w:ascii="Segoe UI" w:eastAsia="Times New Roman" w:hAnsi="Segoe UI" w:cs="Segoe UI"/>
+          <w:color w:val="24292E"/>
+          <w:sz w:val="24"/>
+          <w:szCs w:val="24"/>
+        </w:rPr>
+        <w:t>DISTINCT title)</w:t>
+      </w:r>
+    </w:p>
+    <w:p>
+      <w:pPr>
+        <w:shd w:val="clear" w:color="auto" w:fill="FFFFFF"/>
+        <w:spacing w:before="240" w:after="240" w:line="240" w:lineRule="auto"/>
+        <w:ind w:left="2160"/>
+        <w:rPr>
+          <w:rFonts w:ascii="Segoe UI" w:eastAsia="Times New Roman" w:hAnsi="Segoe UI" w:cs="Segoe UI"/>
+          <w:color w:val="24292E"/>
+          <w:sz w:val="24"/>
+          <w:szCs w:val="24"/>
+        </w:rPr>
+      </w:pPr>
+      <w:r>
+        <w:rPr>
+          <w:rFonts w:ascii="Segoe UI" w:eastAsia="Times New Roman" w:hAnsi="Segoe UI" w:cs="Segoe UI"/>
+          <w:color w:val="24292E"/>
+          <w:sz w:val="24"/>
+          <w:szCs w:val="24"/>
+        </w:rPr>
+        <w:t xml:space="preserve">FROM </w:t>
+      </w:r>
+      <w:proofErr w:type="spellStart"/>
+      <w:r>
+        <w:rPr>
+          <w:rFonts w:ascii="Segoe UI" w:eastAsia="Times New Roman" w:hAnsi="Segoe UI" w:cs="Segoe UI"/>
+          <w:color w:val="24292E"/>
+          <w:sz w:val="24"/>
+          <w:szCs w:val="24"/>
+        </w:rPr>
+        <w:t>data_analyst_jobs</w:t>
+      </w:r>
+      <w:proofErr w:type="spellEnd"/>
+    </w:p>
+    <w:p>
+      <w:pPr>
+        <w:shd w:val="clear" w:color="auto" w:fill="FFFFFF"/>
+        <w:spacing w:before="240" w:after="240" w:line="240" w:lineRule="auto"/>
+        <w:ind w:left="2160"/>
+        <w:rPr>
+          <w:rFonts w:ascii="Segoe UI" w:eastAsia="Times New Roman" w:hAnsi="Segoe UI" w:cs="Segoe UI"/>
+          <w:color w:val="24292E"/>
+          <w:sz w:val="24"/>
+          <w:szCs w:val="24"/>
+        </w:rPr>
+      </w:pPr>
+      <w:r>
+        <w:rPr>
+          <w:rFonts w:ascii="Segoe UI" w:eastAsia="Times New Roman" w:hAnsi="Segoe UI" w:cs="Segoe UI"/>
+          <w:color w:val="24292E"/>
+          <w:sz w:val="24"/>
+          <w:szCs w:val="24"/>
+        </w:rPr>
+        <w:t>WHERE lower(title) LIKE '%analyst%';</w:t>
+      </w:r>
+    </w:p>
+    <w:p>
+      <w:pPr>
+        <w:numPr>
+          <w:ilvl w:val="0"/>
+          <w:numId w:val="1"/>
+        </w:numPr>
+        <w:shd w:val="clear" w:color="auto" w:fill="FFFFFF"/>
+        <w:spacing w:before="240" w:after="240" w:line="240" w:lineRule="auto"/>
+        <w:rPr>
+          <w:rFonts w:ascii="Segoe UI" w:eastAsia="Times New Roman" w:hAnsi="Segoe UI" w:cs="Segoe UI"/>
+          <w:color w:val="24292E"/>
+          <w:sz w:val="24"/>
+          <w:szCs w:val="24"/>
+        </w:rPr>
+      </w:pPr>
+      <w:r>
+        <w:rPr>
+          <w:rFonts w:ascii="Segoe UI" w:eastAsia="Times New Roman" w:hAnsi="Segoe UI" w:cs="Segoe UI"/>
+          <w:color w:val="24292E"/>
+          <w:sz w:val="24"/>
+          <w:szCs w:val="24"/>
+        </w:rPr>
+        <w:t>How many different job titles do not contain either the word ‘Analyst’ or the word ‘Analytics’? What word do these positions have in common?</w:t>
+      </w:r>
+    </w:p>
+    <w:p>
+      <w:pPr>
+        <w:numPr>
+          <w:ilvl w:val="2"/>
+          <w:numId w:val="1"/>
+        </w:numPr>
+        <w:shd w:val="clear" w:color="auto" w:fill="FFFFFF"/>
+        <w:spacing w:before="240" w:after="240" w:line="240" w:lineRule="auto"/>
+        <w:rPr>
+          <w:rFonts w:ascii="Segoe UI" w:eastAsia="Times New Roman" w:hAnsi="Segoe UI" w:cs="Segoe UI"/>
+          <w:color w:val="24292E"/>
+          <w:sz w:val="24"/>
+          <w:szCs w:val="24"/>
+        </w:rPr>
+      </w:pPr>
+      <w:r>
+        <w:rPr>
+          <w:rFonts w:ascii="Segoe UI" w:eastAsia="Times New Roman" w:hAnsi="Segoe UI" w:cs="Segoe UI"/>
+          <w:color w:val="24292E"/>
+          <w:sz w:val="24"/>
+          <w:szCs w:val="24"/>
+        </w:rPr>
+        <w:t>4</w:t>
+      </w:r>
+      <w:r>
+        <w:rPr>
+          <w:rFonts w:ascii="Segoe UI" w:eastAsia="Times New Roman" w:hAnsi="Segoe UI" w:cs="Segoe UI"/>
+          <w:color w:val="24292E"/>
+          <w:sz w:val="24"/>
+          <w:szCs w:val="24"/>
+        </w:rPr>
+        <w:t xml:space="preserve"> job titles</w:t>
+      </w:r>
+      <w:r>
+        <w:rPr>
+          <w:rFonts w:ascii="Segoe UI" w:eastAsia="Times New Roman" w:hAnsi="Segoe UI" w:cs="Segoe UI"/>
+          <w:color w:val="24292E"/>
+          <w:sz w:val="24"/>
+          <w:szCs w:val="24"/>
+        </w:rPr>
+        <w:t xml:space="preserve">, </w:t>
+      </w:r>
+      <w:r>
+        <w:rPr>
+          <w:rFonts w:ascii="Segoe UI" w:eastAsia="Times New Roman" w:hAnsi="Segoe UI" w:cs="Segoe UI"/>
+          <w:color w:val="24292E"/>
+          <w:sz w:val="24"/>
+          <w:szCs w:val="24"/>
+        </w:rPr>
+        <w:t>Tableau</w:t>
+      </w:r>
+    </w:p>
+    <w:p>
+      <w:pPr>
+        <w:numPr>
+          <w:ilvl w:val="2"/>
+          <w:numId w:val="1"/>
+        </w:numPr>
+        <w:shd w:val="clear" w:color="auto" w:fill="FFFFFF"/>
+        <w:spacing w:before="240" w:after="240" w:line="240" w:lineRule="auto"/>
+        <w:rPr>
+          <w:rFonts w:ascii="Segoe UI" w:eastAsia="Times New Roman" w:hAnsi="Segoe UI" w:cs="Segoe UI"/>
+          <w:color w:val="24292E"/>
+          <w:sz w:val="24"/>
+          <w:szCs w:val="24"/>
+        </w:rPr>
+      </w:pPr>
+      <w:r>
+        <w:rPr>
+          <w:rFonts w:ascii="Segoe UI" w:eastAsia="Times New Roman" w:hAnsi="Segoe UI" w:cs="Segoe UI"/>
+          <w:color w:val="24292E"/>
+          <w:sz w:val="24"/>
+          <w:szCs w:val="24"/>
+        </w:rPr>
         <w:lastRenderedPageBreak/>
-        <w:t xml:space="preserve">FROM </w:t>
-      </w:r>
-      <w:proofErr w:type="spellStart"/>
-      <w:r>
-        <w:rPr>
-          <w:rFonts w:ascii="Segoe UI" w:eastAsia="Times New Roman" w:hAnsi="Segoe UI" w:cs="Segoe UI"/>
-          <w:color w:val="24292E"/>
-          <w:sz w:val="24"/>
-          <w:szCs w:val="24"/>
-        </w:rPr>
-        <w:t>data_analyst_jobs</w:t>
-      </w:r>
-      <w:proofErr w:type="spellEnd"/>
+        <w:t>SELECT title</w:t>
+      </w:r>
     </w:p>
     <w:p>
       <w:pPr>
@@ -1645,630 +2543,6 @@
           <w:sz w:val="24"/>
           <w:szCs w:val="24"/>
         </w:rPr>
-        <w:t xml:space="preserve">WHERE </w:t>
-      </w:r>
-      <w:proofErr w:type="spellStart"/>
-      <w:r>
-        <w:rPr>
-          <w:rFonts w:ascii="Segoe UI" w:eastAsia="Times New Roman" w:hAnsi="Segoe UI" w:cs="Segoe UI"/>
-          <w:color w:val="24292E"/>
-          <w:sz w:val="24"/>
-          <w:szCs w:val="24"/>
-        </w:rPr>
-        <w:t>review_count</w:t>
-      </w:r>
-      <w:proofErr w:type="spellEnd"/>
-      <w:r>
-        <w:rPr>
-          <w:rFonts w:ascii="Segoe UI" w:eastAsia="Times New Roman" w:hAnsi="Segoe UI" w:cs="Segoe UI"/>
-          <w:color w:val="24292E"/>
-          <w:sz w:val="24"/>
-          <w:szCs w:val="24"/>
-        </w:rPr>
-        <w:t xml:space="preserve"> &gt; 5000</w:t>
-      </w:r>
-    </w:p>
-    <w:p>
-      <w:pPr>
-        <w:shd w:val="clear" w:color="auto" w:fill="FFFFFF"/>
-        <w:spacing w:before="240" w:after="240" w:line="240" w:lineRule="auto"/>
-        <w:ind w:left="2160"/>
-        <w:rPr>
-          <w:rFonts w:ascii="Segoe UI" w:eastAsia="Times New Roman" w:hAnsi="Segoe UI" w:cs="Segoe UI"/>
-          <w:color w:val="24292E"/>
-          <w:sz w:val="24"/>
-          <w:szCs w:val="24"/>
-        </w:rPr>
-      </w:pPr>
-      <w:r>
-        <w:rPr>
-          <w:rFonts w:ascii="Segoe UI" w:eastAsia="Times New Roman" w:hAnsi="Segoe UI" w:cs="Segoe UI"/>
-          <w:color w:val="24292E"/>
-          <w:sz w:val="24"/>
-          <w:szCs w:val="24"/>
-        </w:rPr>
-        <w:t>AND company IS NOT null</w:t>
-      </w:r>
-    </w:p>
-    <w:p>
-      <w:pPr>
-        <w:shd w:val="clear" w:color="auto" w:fill="FFFFFF"/>
-        <w:spacing w:before="240" w:after="240" w:line="240" w:lineRule="auto"/>
-        <w:ind w:left="2160"/>
-        <w:rPr>
-          <w:rFonts w:ascii="Segoe UI" w:eastAsia="Times New Roman" w:hAnsi="Segoe UI" w:cs="Segoe UI"/>
-          <w:color w:val="24292E"/>
-          <w:sz w:val="24"/>
-          <w:szCs w:val="24"/>
-        </w:rPr>
-      </w:pPr>
-      <w:r>
-        <w:rPr>
-          <w:rFonts w:ascii="Segoe UI" w:eastAsia="Times New Roman" w:hAnsi="Segoe UI" w:cs="Segoe UI"/>
-          <w:color w:val="24292E"/>
-          <w:sz w:val="24"/>
-          <w:szCs w:val="24"/>
-        </w:rPr>
-        <w:t>GROUP BY company;</w:t>
-      </w:r>
-    </w:p>
-    <w:p>
-      <w:pPr>
-        <w:numPr>
-          <w:ilvl w:val="0"/>
-          <w:numId w:val="1"/>
-        </w:numPr>
-        <w:shd w:val="clear" w:color="auto" w:fill="FFFFFF"/>
-        <w:spacing w:before="240" w:after="240" w:line="240" w:lineRule="auto"/>
-        <w:rPr>
-          <w:rFonts w:ascii="Segoe UI" w:eastAsia="Times New Roman" w:hAnsi="Segoe UI" w:cs="Segoe UI"/>
-          <w:color w:val="24292E"/>
-          <w:sz w:val="24"/>
-          <w:szCs w:val="24"/>
-        </w:rPr>
-      </w:pPr>
-      <w:r>
-        <w:rPr>
-          <w:rFonts w:ascii="Segoe UI" w:eastAsia="Times New Roman" w:hAnsi="Segoe UI" w:cs="Segoe UI"/>
-          <w:color w:val="24292E"/>
-          <w:sz w:val="24"/>
-          <w:szCs w:val="24"/>
-        </w:rPr>
-        <w:t>Add the code to order the query in #9 from highest to lowest average star rating. Which company with more than 5000 reviews across all locations in the dataset has the highest star rating? What is that rating?</w:t>
-      </w:r>
-    </w:p>
-    <w:p>
-      <w:pPr>
-        <w:numPr>
-          <w:ilvl w:val="2"/>
-          <w:numId w:val="1"/>
-        </w:numPr>
-        <w:shd w:val="clear" w:color="auto" w:fill="FFFFFF"/>
-        <w:spacing w:before="240" w:after="240" w:line="240" w:lineRule="auto"/>
-        <w:rPr>
-          <w:rFonts w:ascii="Segoe UI" w:eastAsia="Times New Roman" w:hAnsi="Segoe UI" w:cs="Segoe UI"/>
-          <w:color w:val="24292E"/>
-          <w:sz w:val="24"/>
-          <w:szCs w:val="24"/>
-        </w:rPr>
-      </w:pPr>
-      <w:r>
-        <w:rPr>
-          <w:rFonts w:ascii="Segoe UI" w:eastAsia="Times New Roman" w:hAnsi="Segoe UI" w:cs="Segoe UI"/>
-          <w:color w:val="24292E"/>
-          <w:sz w:val="24"/>
-          <w:szCs w:val="24"/>
-        </w:rPr>
-        <w:t>6 companies are tied with an average rating of 4.1999, General Motors, Unilever, Microsoft, Nike, American Express, and Kaiser Permanente</w:t>
-      </w:r>
-    </w:p>
-    <w:p>
-      <w:pPr>
-        <w:numPr>
-          <w:ilvl w:val="2"/>
-          <w:numId w:val="1"/>
-        </w:numPr>
-        <w:shd w:val="clear" w:color="auto" w:fill="FFFFFF"/>
-        <w:spacing w:before="240" w:after="240" w:line="240" w:lineRule="auto"/>
-        <w:rPr>
-          <w:rFonts w:ascii="Segoe UI" w:eastAsia="Times New Roman" w:hAnsi="Segoe UI" w:cs="Segoe UI"/>
-          <w:color w:val="24292E"/>
-          <w:sz w:val="24"/>
-          <w:szCs w:val="24"/>
-        </w:rPr>
-      </w:pPr>
-      <w:r>
-        <w:rPr>
-          <w:rFonts w:ascii="Segoe UI" w:eastAsia="Times New Roman" w:hAnsi="Segoe UI" w:cs="Segoe UI"/>
-          <w:color w:val="24292E"/>
-          <w:sz w:val="24"/>
-          <w:szCs w:val="24"/>
-        </w:rPr>
-        <w:t xml:space="preserve">SELECT company, </w:t>
-      </w:r>
-      <w:r>
-        <w:rPr>
-          <w:rFonts w:ascii="Segoe UI" w:eastAsia="Times New Roman" w:hAnsi="Segoe UI" w:cs="Segoe UI"/>
-          <w:color w:val="24292E"/>
-          <w:sz w:val="24"/>
-          <w:szCs w:val="24"/>
-        </w:rPr>
-        <w:t>ROUND(</w:t>
-      </w:r>
-      <w:r>
-        <w:rPr>
-          <w:rFonts w:ascii="Segoe UI" w:eastAsia="Times New Roman" w:hAnsi="Segoe UI" w:cs="Segoe UI"/>
-          <w:color w:val="24292E"/>
-          <w:sz w:val="24"/>
-          <w:szCs w:val="24"/>
-        </w:rPr>
-        <w:t>AVG(</w:t>
-      </w:r>
-      <w:proofErr w:type="spellStart"/>
-      <w:r>
-        <w:rPr>
-          <w:rFonts w:ascii="Segoe UI" w:eastAsia="Times New Roman" w:hAnsi="Segoe UI" w:cs="Segoe UI"/>
-          <w:color w:val="24292E"/>
-          <w:sz w:val="24"/>
-          <w:szCs w:val="24"/>
-        </w:rPr>
-        <w:t>star_rating</w:t>
-      </w:r>
-      <w:proofErr w:type="spellEnd"/>
-      <w:r>
-        <w:rPr>
-          <w:rFonts w:ascii="Segoe UI" w:eastAsia="Times New Roman" w:hAnsi="Segoe UI" w:cs="Segoe UI"/>
-          <w:color w:val="24292E"/>
-          <w:sz w:val="24"/>
-          <w:szCs w:val="24"/>
-        </w:rPr>
-        <w:t>)</w:t>
-      </w:r>
-      <w:r>
-        <w:rPr>
-          <w:rFonts w:ascii="Segoe UI" w:eastAsia="Times New Roman" w:hAnsi="Segoe UI" w:cs="Segoe UI"/>
-          <w:color w:val="24292E"/>
-          <w:sz w:val="24"/>
-          <w:szCs w:val="24"/>
-        </w:rPr>
-        <w:t>,2)</w:t>
-      </w:r>
-      <w:bookmarkStart w:id="0" w:name="_GoBack"/>
-      <w:bookmarkEnd w:id="0"/>
-      <w:r>
-        <w:rPr>
-          <w:rFonts w:ascii="Segoe UI" w:eastAsia="Times New Roman" w:hAnsi="Segoe UI" w:cs="Segoe UI"/>
-          <w:color w:val="24292E"/>
-          <w:sz w:val="24"/>
-          <w:szCs w:val="24"/>
-        </w:rPr>
-        <w:t xml:space="preserve"> as </w:t>
-      </w:r>
-      <w:proofErr w:type="spellStart"/>
-      <w:r>
-        <w:rPr>
-          <w:rFonts w:ascii="Segoe UI" w:eastAsia="Times New Roman" w:hAnsi="Segoe UI" w:cs="Segoe UI"/>
-          <w:color w:val="24292E"/>
-          <w:sz w:val="24"/>
-          <w:szCs w:val="24"/>
-        </w:rPr>
-        <w:t>avg_star</w:t>
-      </w:r>
-      <w:proofErr w:type="spellEnd"/>
-    </w:p>
-    <w:p>
-      <w:pPr>
-        <w:shd w:val="clear" w:color="auto" w:fill="FFFFFF"/>
-        <w:spacing w:before="240" w:after="240" w:line="240" w:lineRule="auto"/>
-        <w:ind w:left="2160"/>
-        <w:rPr>
-          <w:rFonts w:ascii="Segoe UI" w:eastAsia="Times New Roman" w:hAnsi="Segoe UI" w:cs="Segoe UI"/>
-          <w:color w:val="24292E"/>
-          <w:sz w:val="24"/>
-          <w:szCs w:val="24"/>
-        </w:rPr>
-      </w:pPr>
-      <w:r>
-        <w:rPr>
-          <w:rFonts w:ascii="Segoe UI" w:eastAsia="Times New Roman" w:hAnsi="Segoe UI" w:cs="Segoe UI"/>
-          <w:color w:val="24292E"/>
-          <w:sz w:val="24"/>
-          <w:szCs w:val="24"/>
-        </w:rPr>
-        <w:t xml:space="preserve">FROM </w:t>
-      </w:r>
-      <w:proofErr w:type="spellStart"/>
-      <w:r>
-        <w:rPr>
-          <w:rFonts w:ascii="Segoe UI" w:eastAsia="Times New Roman" w:hAnsi="Segoe UI" w:cs="Segoe UI"/>
-          <w:color w:val="24292E"/>
-          <w:sz w:val="24"/>
-          <w:szCs w:val="24"/>
-        </w:rPr>
-        <w:t>data_analyst_jobs</w:t>
-      </w:r>
-      <w:proofErr w:type="spellEnd"/>
-    </w:p>
-    <w:p>
-      <w:pPr>
-        <w:shd w:val="clear" w:color="auto" w:fill="FFFFFF"/>
-        <w:spacing w:before="240" w:after="240" w:line="240" w:lineRule="auto"/>
-        <w:ind w:left="2160"/>
-        <w:rPr>
-          <w:rFonts w:ascii="Segoe UI" w:eastAsia="Times New Roman" w:hAnsi="Segoe UI" w:cs="Segoe UI"/>
-          <w:color w:val="24292E"/>
-          <w:sz w:val="24"/>
-          <w:szCs w:val="24"/>
-        </w:rPr>
-      </w:pPr>
-      <w:r>
-        <w:rPr>
-          <w:rFonts w:ascii="Segoe UI" w:eastAsia="Times New Roman" w:hAnsi="Segoe UI" w:cs="Segoe UI"/>
-          <w:color w:val="24292E"/>
-          <w:sz w:val="24"/>
-          <w:szCs w:val="24"/>
-        </w:rPr>
-        <w:t xml:space="preserve">WHERE </w:t>
-      </w:r>
-      <w:proofErr w:type="spellStart"/>
-      <w:r>
-        <w:rPr>
-          <w:rFonts w:ascii="Segoe UI" w:eastAsia="Times New Roman" w:hAnsi="Segoe UI" w:cs="Segoe UI"/>
-          <w:color w:val="24292E"/>
-          <w:sz w:val="24"/>
-          <w:szCs w:val="24"/>
-        </w:rPr>
-        <w:t>review_count</w:t>
-      </w:r>
-      <w:proofErr w:type="spellEnd"/>
-      <w:r>
-        <w:rPr>
-          <w:rFonts w:ascii="Segoe UI" w:eastAsia="Times New Roman" w:hAnsi="Segoe UI" w:cs="Segoe UI"/>
-          <w:color w:val="24292E"/>
-          <w:sz w:val="24"/>
-          <w:szCs w:val="24"/>
-        </w:rPr>
-        <w:t xml:space="preserve"> &gt; 5000</w:t>
-      </w:r>
-    </w:p>
-    <w:p>
-      <w:pPr>
-        <w:shd w:val="clear" w:color="auto" w:fill="FFFFFF"/>
-        <w:spacing w:before="240" w:after="240" w:line="240" w:lineRule="auto"/>
-        <w:ind w:left="2160"/>
-        <w:rPr>
-          <w:rFonts w:ascii="Segoe UI" w:eastAsia="Times New Roman" w:hAnsi="Segoe UI" w:cs="Segoe UI"/>
-          <w:color w:val="24292E"/>
-          <w:sz w:val="24"/>
-          <w:szCs w:val="24"/>
-        </w:rPr>
-      </w:pPr>
-      <w:r>
-        <w:rPr>
-          <w:rFonts w:ascii="Segoe UI" w:eastAsia="Times New Roman" w:hAnsi="Segoe UI" w:cs="Segoe UI"/>
-          <w:color w:val="24292E"/>
-          <w:sz w:val="24"/>
-          <w:szCs w:val="24"/>
-        </w:rPr>
-        <w:t>AND company IS NOT null</w:t>
-      </w:r>
-    </w:p>
-    <w:p>
-      <w:pPr>
-        <w:shd w:val="clear" w:color="auto" w:fill="FFFFFF"/>
-        <w:spacing w:before="240" w:after="240" w:line="240" w:lineRule="auto"/>
-        <w:ind w:left="2160"/>
-        <w:rPr>
-          <w:rFonts w:ascii="Segoe UI" w:eastAsia="Times New Roman" w:hAnsi="Segoe UI" w:cs="Segoe UI"/>
-          <w:color w:val="24292E"/>
-          <w:sz w:val="24"/>
-          <w:szCs w:val="24"/>
-        </w:rPr>
-      </w:pPr>
-      <w:r>
-        <w:rPr>
-          <w:rFonts w:ascii="Segoe UI" w:eastAsia="Times New Roman" w:hAnsi="Segoe UI" w:cs="Segoe UI"/>
-          <w:color w:val="24292E"/>
-          <w:sz w:val="24"/>
-          <w:szCs w:val="24"/>
-        </w:rPr>
-        <w:t>GROUP BY company</w:t>
-      </w:r>
-    </w:p>
-    <w:p>
-      <w:pPr>
-        <w:shd w:val="clear" w:color="auto" w:fill="FFFFFF"/>
-        <w:spacing w:before="240" w:after="240" w:line="240" w:lineRule="auto"/>
-        <w:ind w:left="2160"/>
-        <w:rPr>
-          <w:rFonts w:ascii="Segoe UI" w:eastAsia="Times New Roman" w:hAnsi="Segoe UI" w:cs="Segoe UI"/>
-          <w:color w:val="24292E"/>
-          <w:sz w:val="24"/>
-          <w:szCs w:val="24"/>
-        </w:rPr>
-      </w:pPr>
-      <w:r>
-        <w:rPr>
-          <w:rFonts w:ascii="Segoe UI" w:eastAsia="Times New Roman" w:hAnsi="Segoe UI" w:cs="Segoe UI"/>
-          <w:color w:val="24292E"/>
-          <w:sz w:val="24"/>
-          <w:szCs w:val="24"/>
-        </w:rPr>
-        <w:t xml:space="preserve">ORDER BY </w:t>
-      </w:r>
-      <w:proofErr w:type="spellStart"/>
-      <w:r>
-        <w:rPr>
-          <w:rFonts w:ascii="Segoe UI" w:eastAsia="Times New Roman" w:hAnsi="Segoe UI" w:cs="Segoe UI"/>
-          <w:color w:val="24292E"/>
-          <w:sz w:val="24"/>
-          <w:szCs w:val="24"/>
-        </w:rPr>
-        <w:t>avg_star</w:t>
-      </w:r>
-      <w:proofErr w:type="spellEnd"/>
-      <w:r>
-        <w:rPr>
-          <w:rFonts w:ascii="Segoe UI" w:eastAsia="Times New Roman" w:hAnsi="Segoe UI" w:cs="Segoe UI"/>
-          <w:color w:val="24292E"/>
-          <w:sz w:val="24"/>
-          <w:szCs w:val="24"/>
-        </w:rPr>
-        <w:t xml:space="preserve"> DESC;</w:t>
-      </w:r>
-    </w:p>
-    <w:p>
-      <w:pPr>
-        <w:numPr>
-          <w:ilvl w:val="0"/>
-          <w:numId w:val="1"/>
-        </w:numPr>
-        <w:shd w:val="clear" w:color="auto" w:fill="FFFFFF"/>
-        <w:spacing w:before="240" w:after="240" w:line="240" w:lineRule="auto"/>
-        <w:rPr>
-          <w:rFonts w:ascii="Segoe UI" w:eastAsia="Times New Roman" w:hAnsi="Segoe UI" w:cs="Segoe UI"/>
-          <w:color w:val="24292E"/>
-          <w:sz w:val="24"/>
-          <w:szCs w:val="24"/>
-        </w:rPr>
-      </w:pPr>
-      <w:r>
-        <w:rPr>
-          <w:rFonts w:ascii="Segoe UI" w:eastAsia="Times New Roman" w:hAnsi="Segoe UI" w:cs="Segoe UI"/>
-          <w:color w:val="24292E"/>
-          <w:sz w:val="24"/>
-          <w:szCs w:val="24"/>
-        </w:rPr>
-        <w:t>Find all the job titles that contain the word ‘Analyst’. How many different job titles are there?</w:t>
-      </w:r>
-    </w:p>
-    <w:p>
-      <w:pPr>
-        <w:numPr>
-          <w:ilvl w:val="2"/>
-          <w:numId w:val="1"/>
-        </w:numPr>
-        <w:shd w:val="clear" w:color="auto" w:fill="FFFFFF"/>
-        <w:spacing w:before="240" w:after="240" w:line="240" w:lineRule="auto"/>
-        <w:rPr>
-          <w:rFonts w:ascii="Segoe UI" w:eastAsia="Times New Roman" w:hAnsi="Segoe UI" w:cs="Segoe UI"/>
-          <w:color w:val="24292E"/>
-          <w:sz w:val="24"/>
-          <w:szCs w:val="24"/>
-        </w:rPr>
-      </w:pPr>
-      <w:r>
-        <w:rPr>
-          <w:rFonts w:ascii="Segoe UI" w:eastAsia="Times New Roman" w:hAnsi="Segoe UI" w:cs="Segoe UI"/>
-          <w:color w:val="24292E"/>
-          <w:sz w:val="24"/>
-          <w:szCs w:val="24"/>
-        </w:rPr>
-        <w:t>7</w:t>
-      </w:r>
-      <w:r>
-        <w:rPr>
-          <w:rFonts w:ascii="Segoe UI" w:eastAsia="Times New Roman" w:hAnsi="Segoe UI" w:cs="Segoe UI"/>
-          <w:color w:val="24292E"/>
-          <w:sz w:val="24"/>
-          <w:szCs w:val="24"/>
-        </w:rPr>
-        <w:t>74</w:t>
-      </w:r>
-      <w:r>
-        <w:rPr>
-          <w:rFonts w:ascii="Segoe UI" w:eastAsia="Times New Roman" w:hAnsi="Segoe UI" w:cs="Segoe UI"/>
-          <w:color w:val="24292E"/>
-          <w:sz w:val="24"/>
-          <w:szCs w:val="24"/>
-        </w:rPr>
-        <w:t xml:space="preserve"> </w:t>
-      </w:r>
-    </w:p>
-    <w:p>
-      <w:pPr>
-        <w:numPr>
-          <w:ilvl w:val="2"/>
-          <w:numId w:val="1"/>
-        </w:numPr>
-        <w:shd w:val="clear" w:color="auto" w:fill="FFFFFF"/>
-        <w:spacing w:before="240" w:after="240" w:line="240" w:lineRule="auto"/>
-        <w:rPr>
-          <w:rFonts w:ascii="Segoe UI" w:eastAsia="Times New Roman" w:hAnsi="Segoe UI" w:cs="Segoe UI"/>
-          <w:color w:val="24292E"/>
-          <w:sz w:val="24"/>
-          <w:szCs w:val="24"/>
-        </w:rPr>
-      </w:pPr>
-      <w:r>
-        <w:rPr>
-          <w:rFonts w:ascii="Segoe UI" w:eastAsia="Times New Roman" w:hAnsi="Segoe UI" w:cs="Segoe UI"/>
-          <w:color w:val="24292E"/>
-          <w:sz w:val="24"/>
-          <w:szCs w:val="24"/>
-        </w:rPr>
-        <w:t>SELECT COUNT(DISTINCT title)</w:t>
-      </w:r>
-    </w:p>
-    <w:p>
-      <w:pPr>
-        <w:shd w:val="clear" w:color="auto" w:fill="FFFFFF"/>
-        <w:spacing w:before="240" w:after="240" w:line="240" w:lineRule="auto"/>
-        <w:ind w:left="2160"/>
-        <w:rPr>
-          <w:rFonts w:ascii="Segoe UI" w:eastAsia="Times New Roman" w:hAnsi="Segoe UI" w:cs="Segoe UI"/>
-          <w:color w:val="24292E"/>
-          <w:sz w:val="24"/>
-          <w:szCs w:val="24"/>
-        </w:rPr>
-      </w:pPr>
-      <w:r>
-        <w:rPr>
-          <w:rFonts w:ascii="Segoe UI" w:eastAsia="Times New Roman" w:hAnsi="Segoe UI" w:cs="Segoe UI"/>
-          <w:color w:val="24292E"/>
-          <w:sz w:val="24"/>
-          <w:szCs w:val="24"/>
-        </w:rPr>
-        <w:t xml:space="preserve">FROM </w:t>
-      </w:r>
-      <w:proofErr w:type="spellStart"/>
-      <w:r>
-        <w:rPr>
-          <w:rFonts w:ascii="Segoe UI" w:eastAsia="Times New Roman" w:hAnsi="Segoe UI" w:cs="Segoe UI"/>
-          <w:color w:val="24292E"/>
-          <w:sz w:val="24"/>
-          <w:szCs w:val="24"/>
-        </w:rPr>
-        <w:t>data_analyst_jobs</w:t>
-      </w:r>
-      <w:proofErr w:type="spellEnd"/>
-    </w:p>
-    <w:p>
-      <w:pPr>
-        <w:shd w:val="clear" w:color="auto" w:fill="FFFFFF"/>
-        <w:spacing w:before="240" w:after="240" w:line="240" w:lineRule="auto"/>
-        <w:ind w:left="2160"/>
-        <w:rPr>
-          <w:rFonts w:ascii="Segoe UI" w:eastAsia="Times New Roman" w:hAnsi="Segoe UI" w:cs="Segoe UI"/>
-          <w:color w:val="24292E"/>
-          <w:sz w:val="24"/>
-          <w:szCs w:val="24"/>
-        </w:rPr>
-      </w:pPr>
-      <w:r>
-        <w:rPr>
-          <w:rFonts w:ascii="Segoe UI" w:eastAsia="Times New Roman" w:hAnsi="Segoe UI" w:cs="Segoe UI"/>
-          <w:color w:val="24292E"/>
-          <w:sz w:val="24"/>
-          <w:szCs w:val="24"/>
-        </w:rPr>
-        <w:t>WHERE lower(title) LIKE '%analyst%';</w:t>
-      </w:r>
-    </w:p>
-    <w:p>
-      <w:pPr>
-        <w:numPr>
-          <w:ilvl w:val="0"/>
-          <w:numId w:val="1"/>
-        </w:numPr>
-        <w:shd w:val="clear" w:color="auto" w:fill="FFFFFF"/>
-        <w:spacing w:before="240" w:after="240" w:line="240" w:lineRule="auto"/>
-        <w:rPr>
-          <w:rFonts w:ascii="Segoe UI" w:eastAsia="Times New Roman" w:hAnsi="Segoe UI" w:cs="Segoe UI"/>
-          <w:color w:val="24292E"/>
-          <w:sz w:val="24"/>
-          <w:szCs w:val="24"/>
-        </w:rPr>
-      </w:pPr>
-      <w:r>
-        <w:rPr>
-          <w:rFonts w:ascii="Segoe UI" w:eastAsia="Times New Roman" w:hAnsi="Segoe UI" w:cs="Segoe UI"/>
-          <w:color w:val="24292E"/>
-          <w:sz w:val="24"/>
-          <w:szCs w:val="24"/>
-        </w:rPr>
-        <w:t>How many different job titles do not contain either the word ‘Analyst’ or the word ‘Analytics’? What word do these positions have in common?</w:t>
-      </w:r>
-    </w:p>
-    <w:p>
-      <w:pPr>
-        <w:numPr>
-          <w:ilvl w:val="2"/>
-          <w:numId w:val="1"/>
-        </w:numPr>
-        <w:shd w:val="clear" w:color="auto" w:fill="FFFFFF"/>
-        <w:spacing w:before="240" w:after="240" w:line="240" w:lineRule="auto"/>
-        <w:rPr>
-          <w:rFonts w:ascii="Segoe UI" w:eastAsia="Times New Roman" w:hAnsi="Segoe UI" w:cs="Segoe UI"/>
-          <w:color w:val="24292E"/>
-          <w:sz w:val="24"/>
-          <w:szCs w:val="24"/>
-        </w:rPr>
-      </w:pPr>
-      <w:r>
-        <w:rPr>
-          <w:rFonts w:ascii="Segoe UI" w:eastAsia="Times New Roman" w:hAnsi="Segoe UI" w:cs="Segoe UI"/>
-          <w:color w:val="24292E"/>
-          <w:sz w:val="24"/>
-          <w:szCs w:val="24"/>
-        </w:rPr>
-        <w:t xml:space="preserve">4, </w:t>
-      </w:r>
-      <w:r>
-        <w:rPr>
-          <w:rFonts w:ascii="Segoe UI" w:eastAsia="Times New Roman" w:hAnsi="Segoe UI" w:cs="Segoe UI"/>
-          <w:color w:val="24292E"/>
-          <w:sz w:val="24"/>
-          <w:szCs w:val="24"/>
-        </w:rPr>
-        <w:t>Tableau</w:t>
-      </w:r>
-    </w:p>
-    <w:p>
-      <w:pPr>
-        <w:numPr>
-          <w:ilvl w:val="2"/>
-          <w:numId w:val="1"/>
-        </w:numPr>
-        <w:shd w:val="clear" w:color="auto" w:fill="FFFFFF"/>
-        <w:spacing w:before="240" w:after="240" w:line="240" w:lineRule="auto"/>
-        <w:rPr>
-          <w:rFonts w:ascii="Segoe UI" w:eastAsia="Times New Roman" w:hAnsi="Segoe UI" w:cs="Segoe UI"/>
-          <w:color w:val="24292E"/>
-          <w:sz w:val="24"/>
-          <w:szCs w:val="24"/>
-        </w:rPr>
-      </w:pPr>
-      <w:r>
-        <w:rPr>
-          <w:rFonts w:ascii="Segoe UI" w:eastAsia="Times New Roman" w:hAnsi="Segoe UI" w:cs="Segoe UI"/>
-          <w:color w:val="24292E"/>
-          <w:sz w:val="24"/>
-          <w:szCs w:val="24"/>
-        </w:rPr>
-        <w:t>SELECT title</w:t>
-      </w:r>
-    </w:p>
-    <w:p>
-      <w:pPr>
-        <w:shd w:val="clear" w:color="auto" w:fill="FFFFFF"/>
-        <w:spacing w:before="240" w:after="240" w:line="240" w:lineRule="auto"/>
-        <w:ind w:left="2160"/>
-        <w:rPr>
-          <w:rFonts w:ascii="Segoe UI" w:eastAsia="Times New Roman" w:hAnsi="Segoe UI" w:cs="Segoe UI"/>
-          <w:color w:val="24292E"/>
-          <w:sz w:val="24"/>
-          <w:szCs w:val="24"/>
-        </w:rPr>
-      </w:pPr>
-      <w:r>
-        <w:rPr>
-          <w:rFonts w:ascii="Segoe UI" w:eastAsia="Times New Roman" w:hAnsi="Segoe UI" w:cs="Segoe UI"/>
-          <w:color w:val="24292E"/>
-          <w:sz w:val="24"/>
-          <w:szCs w:val="24"/>
-        </w:rPr>
-        <w:lastRenderedPageBreak/>
         <w:t xml:space="preserve">FROM </w:t>
       </w:r>
       <w:proofErr w:type="spellStart"/>
@@ -3251,4 +3525,16 @@
     </a:ext>
   </a:extLst>
 </a:theme>
+</file>
+
+<file path=customXml/item1.xml><?xml version="1.0" encoding="utf-8"?>
+<b:Sources xmlns:b="http://schemas.openxmlformats.org/officeDocument/2006/bibliography" xmlns="http://schemas.openxmlformats.org/officeDocument/2006/bibliography" SelectedStyle="\APASixthEditionOfficeOnline.xsl" StyleName="APA" Version="6"/>
+</file>
+
+<file path=customXml/itemProps1.xml><?xml version="1.0" encoding="utf-8"?>
+<ds:datastoreItem xmlns:ds="http://schemas.openxmlformats.org/officeDocument/2006/customXml" ds:itemID="{82374FC3-D388-4143-BAFC-B565026C46C1}">
+  <ds:schemaRefs>
+    <ds:schemaRef ds:uri="http://schemas.openxmlformats.org/officeDocument/2006/bibliography"/>
+  </ds:schemaRefs>
+</ds:datastoreItem>
 </file>
</xml_diff>